<commit_message>
Tidied more-operations-with-arrays RNG test, implemented polynomial tests
Going to submit Mod1PA-TLever.
</commit_message>
<xml_diff>
--- a/Computer_Science/Mod1PA-TLever/submittals--more-operations-with-arrays/Main_and_Test_Output.docx
+++ b/Computer_Science/Mod1PA-TLever/submittals--more-operations-with-arrays/Main_and_Test_Output.docx
@@ -192,10 +192,10 @@
           <w:noProof/>
         </w:rPr>
         <w:drawing>
-          <wp:inline distT="0" distB="0" distL="0" distR="0" wp14:anchorId="0A43CC94" wp14:editId="0649502D">
-            <wp:extent cx="5943600" cy="5411470"/>
-            <wp:effectExtent l="0" t="0" r="0" b="0"/>
-            <wp:docPr id="3" name="Picture 3"/>
+          <wp:inline distT="0" distB="0" distL="0" distR="0" wp14:anchorId="67F4A1F6" wp14:editId="628C043A">
+            <wp:extent cx="5943600" cy="5675630"/>
+            <wp:effectExtent l="0" t="0" r="0" b="1270"/>
+            <wp:docPr id="2" name="Picture 2"/>
             <wp:cNvGraphicFramePr>
               <a:graphicFrameLocks xmlns:a="http://schemas.openxmlformats.org/drawingml/2006/main" noChangeAspect="1"/>
             </wp:cNvGraphicFramePr>
@@ -215,7 +215,7 @@
                   <pic:spPr>
                     <a:xfrm>
                       <a:off x="0" y="0"/>
-                      <a:ext cx="5943600" cy="5411470"/>
+                      <a:ext cx="5943600" cy="5675630"/>
                     </a:xfrm>
                     <a:prstGeom prst="rect">
                       <a:avLst/>

</xml_diff>